<commit_message>
Updated week 2 notes and completed problem set
</commit_message>
<xml_diff>
--- a/Week 2 notes.docx
+++ b/Week 2 notes.docx
@@ -32,8 +32,6 @@
       <w:r>
         <w:t xml:space="preserve">h and determines what level of </w:t>
       </w:r>
-      <w:bookmarkStart w:id="0" w:name="_GoBack"/>
-      <w:bookmarkEnd w:id="0"/>
       <w:r>
         <w:t>reading it is.</w:t>
       </w:r>
@@ -371,6 +369,1690 @@
           <w:numId w:val="3"/>
         </w:numPr>
       </w:pPr>
+      <w:proofErr w:type="spellStart"/>
+      <w:r>
+        <w:t>Printf</w:t>
+      </w:r>
+      <w:proofErr w:type="spellEnd"/>
+      <w:r>
+        <w:t xml:space="preserve"> is a great tool for debugging.</w:t>
+      </w:r>
+    </w:p>
+    <w:p>
+      <w:pPr>
+        <w:pStyle w:val="ListParagraph"/>
+        <w:numPr>
+          <w:ilvl w:val="0"/>
+          <w:numId w:val="3"/>
+        </w:numPr>
+      </w:pPr>
+      <w:r>
+        <w:t>We can also use a debugger.</w:t>
+      </w:r>
+      <w:r>
+        <w:t xml:space="preserve"> In the cs50 course, the debugger is already configured, and we just have to use the debug50 command.</w:t>
+      </w:r>
+    </w:p>
+    <w:p>
+      <w:pPr>
+        <w:pStyle w:val="ListParagraph"/>
+        <w:numPr>
+          <w:ilvl w:val="0"/>
+          <w:numId w:val="3"/>
+        </w:numPr>
+      </w:pPr>
+      <w:r>
+        <w:t xml:space="preserve">The debugger needs the code to already be compiled. This means it cannot help with </w:t>
+      </w:r>
+      <w:r>
+        <w:rPr>
+          <w:b/>
+        </w:rPr>
+        <w:t>Syntax errors</w:t>
+      </w:r>
+      <w:r>
+        <w:rPr>
+          <w:b/>
+        </w:rPr>
+        <w:t>.</w:t>
+      </w:r>
+    </w:p>
+    <w:p>
+      <w:pPr>
+        <w:pStyle w:val="ListParagraph"/>
+        <w:numPr>
+          <w:ilvl w:val="0"/>
+          <w:numId w:val="3"/>
+        </w:numPr>
+      </w:pPr>
+      <w:r>
+        <w:t xml:space="preserve">To run the debugger: </w:t>
+      </w:r>
+    </w:p>
+    <w:p>
+      <w:pPr>
+        <w:pStyle w:val="ListParagraph"/>
+        <w:numPr>
+          <w:ilvl w:val="1"/>
+          <w:numId w:val="3"/>
+        </w:numPr>
+      </w:pPr>
+      <w:r>
+        <w:t>make filename (to perform the compilation)</w:t>
+      </w:r>
+    </w:p>
+    <w:p>
+      <w:pPr>
+        <w:pStyle w:val="ListParagraph"/>
+        <w:numPr>
+          <w:ilvl w:val="1"/>
+          <w:numId w:val="3"/>
+        </w:numPr>
+      </w:pPr>
+      <w:r>
+        <w:t>debug50 filename (to perform the debugging)</w:t>
+      </w:r>
+    </w:p>
+    <w:p>
+      <w:pPr>
+        <w:pStyle w:val="ListParagraph"/>
+        <w:numPr>
+          <w:ilvl w:val="0"/>
+          <w:numId w:val="3"/>
+        </w:numPr>
+      </w:pPr>
+      <w:r>
+        <w:t xml:space="preserve">When we declare a variable without initializing </w:t>
+      </w:r>
+      <w:proofErr w:type="gramStart"/>
+      <w:r>
+        <w:t>it’s</w:t>
+      </w:r>
+      <w:proofErr w:type="gramEnd"/>
+      <w:r>
+        <w:t xml:space="preserve"> value, it will most likely contain a garbage value. So in the line of code below, h will most likely have some garbage value in it:</w:t>
+      </w:r>
+    </w:p>
+    <w:p>
+      <w:pPr>
+        <w:pStyle w:val="ListParagraph"/>
+        <w:numPr>
+          <w:ilvl w:val="1"/>
+          <w:numId w:val="3"/>
+        </w:numPr>
+      </w:pPr>
+      <w:proofErr w:type="spellStart"/>
+      <w:r>
+        <w:t>int</w:t>
+      </w:r>
+      <w:proofErr w:type="spellEnd"/>
+      <w:r>
+        <w:t xml:space="preserve"> h = </w:t>
+      </w:r>
+      <w:proofErr w:type="spellStart"/>
+      <w:r>
+        <w:t>get_int</w:t>
+      </w:r>
+      <w:proofErr w:type="spellEnd"/>
+      <w:r>
+        <w:t>(“Height: “);</w:t>
+      </w:r>
+    </w:p>
+    <w:p>
+      <w:pPr>
+        <w:pStyle w:val="ListParagraph"/>
+        <w:numPr>
+          <w:ilvl w:val="0"/>
+          <w:numId w:val="3"/>
+        </w:numPr>
+      </w:pPr>
+      <w:r>
+        <w:t xml:space="preserve">The reason for </w:t>
+      </w:r>
+      <w:proofErr w:type="gramStart"/>
+      <w:r>
+        <w:t>this  is</w:t>
+      </w:r>
+      <w:proofErr w:type="gramEnd"/>
+      <w:r>
+        <w:t xml:space="preserve"> when we declare a variable, the memory it is allotted most likely contains the remnants of some past memory in it. </w:t>
+      </w:r>
+    </w:p>
+    <w:p>
+      <w:pPr>
+        <w:pStyle w:val="ListParagraph"/>
+        <w:numPr>
+          <w:ilvl w:val="0"/>
+          <w:numId w:val="3"/>
+        </w:numPr>
+      </w:pPr>
+      <w:r>
+        <w:t>The third method for debugging is rubber ducking.</w:t>
+      </w:r>
+    </w:p>
+    <w:p/>
+    <w:p>
+      <w:r>
+        <w:t>Memory:</w:t>
+      </w:r>
+    </w:p>
+    <w:p>
+      <w:pPr>
+        <w:pStyle w:val="ListParagraph"/>
+        <w:numPr>
+          <w:ilvl w:val="0"/>
+          <w:numId w:val="4"/>
+        </w:numPr>
+      </w:pPr>
+      <w:r>
+        <w:t>Depending on what the programmer tells the software to store in a variable</w:t>
+      </w:r>
+      <w:r>
+        <w:t>, and the context of the program</w:t>
+      </w:r>
+      <w:r>
+        <w:t xml:space="preserve">, accordingly will the 0’s and 1’s be </w:t>
+      </w:r>
+      <w:r>
+        <w:t>translated</w:t>
+      </w:r>
+      <w:r>
+        <w:t xml:space="preserve"> by the </w:t>
+      </w:r>
+      <w:proofErr w:type="gramStart"/>
+      <w:r>
+        <w:t>program.</w:t>
+      </w:r>
+      <w:proofErr w:type="gramEnd"/>
+    </w:p>
+    <w:p>
+      <w:pPr>
+        <w:pStyle w:val="ListParagraph"/>
+        <w:numPr>
+          <w:ilvl w:val="0"/>
+          <w:numId w:val="4"/>
+        </w:numPr>
+      </w:pPr>
+      <w:proofErr w:type="spellStart"/>
+      <w:proofErr w:type="gramStart"/>
+      <w:r>
+        <w:t>bools</w:t>
+      </w:r>
+      <w:proofErr w:type="spellEnd"/>
+      <w:proofErr w:type="gramEnd"/>
+      <w:r>
+        <w:t xml:space="preserve"> take 1 byte. Although logically 1 bit is more than enough, it is easier for us to give it an entire byte. However, 7 of those bits are wasted.</w:t>
+      </w:r>
+    </w:p>
+    <w:p>
+      <w:pPr>
+        <w:pStyle w:val="ListParagraph"/>
+        <w:numPr>
+          <w:ilvl w:val="0"/>
+          <w:numId w:val="4"/>
+        </w:numPr>
+      </w:pPr>
+      <w:r>
+        <w:t xml:space="preserve">If we do integer math, we will get an integer result, </w:t>
+      </w:r>
+      <w:proofErr w:type="spellStart"/>
+      <w:r>
+        <w:t>i.e</w:t>
+      </w:r>
+      <w:proofErr w:type="spellEnd"/>
+      <w:r>
+        <w:t>, the digits after the decimal point will be discarded. This is why we should use typecasting.</w:t>
+      </w:r>
+    </w:p>
+    <w:p/>
+    <w:p>
+      <w:r>
+        <w:t>Arrays:</w:t>
+      </w:r>
+    </w:p>
+    <w:p>
+      <w:pPr>
+        <w:pStyle w:val="ListParagraph"/>
+        <w:numPr>
+          <w:ilvl w:val="0"/>
+          <w:numId w:val="5"/>
+        </w:numPr>
+      </w:pPr>
+      <w:r>
+        <w:t xml:space="preserve">An array is a sequence of </w:t>
+      </w:r>
+      <w:r>
+        <w:t xml:space="preserve">similar data type </w:t>
+      </w:r>
+      <w:r>
+        <w:t>values back to back in memory.</w:t>
+      </w:r>
+    </w:p>
+    <w:p>
+      <w:pPr>
+        <w:pStyle w:val="ListParagraph"/>
+        <w:numPr>
+          <w:ilvl w:val="0"/>
+          <w:numId w:val="5"/>
+        </w:numPr>
+      </w:pPr>
+      <w:r>
+        <w:t>Syntax:-</w:t>
+      </w:r>
+    </w:p>
+    <w:p>
+      <w:pPr>
+        <w:pStyle w:val="ListParagraph"/>
+        <w:numPr>
+          <w:ilvl w:val="1"/>
+          <w:numId w:val="5"/>
+        </w:numPr>
+      </w:pPr>
+      <w:r>
+        <w:t xml:space="preserve"> </w:t>
+      </w:r>
+      <w:proofErr w:type="spellStart"/>
+      <w:r>
+        <w:t>int</w:t>
+      </w:r>
+      <w:proofErr w:type="spellEnd"/>
+      <w:r>
+        <w:t xml:space="preserve"> </w:t>
+      </w:r>
+      <w:proofErr w:type="spellStart"/>
+      <w:r>
+        <w:t>arrayname</w:t>
+      </w:r>
+      <w:proofErr w:type="spellEnd"/>
+      <w:r>
+        <w:t>[</w:t>
+      </w:r>
+      <w:r>
+        <w:t>3</w:t>
+      </w:r>
+      <w:r>
+        <w:t>];</w:t>
+      </w:r>
+    </w:p>
+    <w:p>
+      <w:pPr>
+        <w:pStyle w:val="ListParagraph"/>
+        <w:numPr>
+          <w:ilvl w:val="1"/>
+          <w:numId w:val="5"/>
+        </w:numPr>
+      </w:pPr>
+      <w:proofErr w:type="spellStart"/>
+      <w:r>
+        <w:t>int</w:t>
+      </w:r>
+      <w:proofErr w:type="spellEnd"/>
+      <w:r>
+        <w:t xml:space="preserve"> </w:t>
+      </w:r>
+      <w:proofErr w:type="spellStart"/>
+      <w:r>
+        <w:t>arrayname</w:t>
+      </w:r>
+      <w:proofErr w:type="spellEnd"/>
+      <w:r>
+        <w:t>[] = {1,2,3};</w:t>
+      </w:r>
+    </w:p>
+    <w:p>
+      <w:pPr>
+        <w:pStyle w:val="ListParagraph"/>
+        <w:numPr>
+          <w:ilvl w:val="0"/>
+          <w:numId w:val="5"/>
+        </w:numPr>
+      </w:pPr>
+      <w:r>
+        <w:t xml:space="preserve">Oftentimes, it is better to </w:t>
+      </w:r>
+      <w:r>
+        <w:t xml:space="preserve">store the </w:t>
+      </w:r>
+      <w:proofErr w:type="spellStart"/>
+      <w:r>
+        <w:t>array_size</w:t>
+      </w:r>
+      <w:proofErr w:type="spellEnd"/>
+      <w:r>
+        <w:t xml:space="preserve"> as another variable in and of itself.</w:t>
+      </w:r>
+    </w:p>
+    <w:p>
+      <w:pPr>
+        <w:pStyle w:val="ListParagraph"/>
+        <w:numPr>
+          <w:ilvl w:val="1"/>
+          <w:numId w:val="5"/>
+        </w:numPr>
+      </w:pPr>
+      <w:proofErr w:type="spellStart"/>
+      <w:r>
+        <w:t>int</w:t>
+      </w:r>
+      <w:proofErr w:type="spellEnd"/>
+      <w:r>
+        <w:t xml:space="preserve"> N = 4;</w:t>
+      </w:r>
+    </w:p>
+    <w:p>
+      <w:pPr>
+        <w:pStyle w:val="ListParagraph"/>
+        <w:numPr>
+          <w:ilvl w:val="1"/>
+          <w:numId w:val="5"/>
+        </w:numPr>
+      </w:pPr>
+      <w:proofErr w:type="spellStart"/>
+      <w:r>
+        <w:t>int</w:t>
+      </w:r>
+      <w:proofErr w:type="spellEnd"/>
+      <w:r>
+        <w:t xml:space="preserve"> scores[N];</w:t>
+      </w:r>
+    </w:p>
+    <w:p>
+      <w:pPr>
+        <w:pStyle w:val="ListParagraph"/>
+        <w:numPr>
+          <w:ilvl w:val="0"/>
+          <w:numId w:val="5"/>
+        </w:numPr>
+      </w:pPr>
+      <w:r>
+        <w:t>Since C does not have a function to find the array length,</w:t>
+      </w:r>
+      <w:r>
+        <w:t xml:space="preserve"> we need to store it explicitly.</w:t>
+      </w:r>
+    </w:p>
+    <w:p>
+      <w:pPr>
+        <w:pStyle w:val="ListParagraph"/>
+        <w:numPr>
+          <w:ilvl w:val="0"/>
+          <w:numId w:val="5"/>
+        </w:numPr>
+      </w:pPr>
+      <w:r>
+        <w:t xml:space="preserve">When you are passing an array as an argument to a function, </w:t>
+      </w:r>
+      <w:r>
+        <w:t>we don’t need to know the array length in advance, we can just put square brackets.</w:t>
+      </w:r>
+    </w:p>
+    <w:p>
+      <w:pPr>
+        <w:pStyle w:val="ListParagraph"/>
+        <w:numPr>
+          <w:ilvl w:val="1"/>
+          <w:numId w:val="5"/>
+        </w:numPr>
+      </w:pPr>
+      <w:r>
+        <w:t>Example: float average (</w:t>
+      </w:r>
+      <w:proofErr w:type="spellStart"/>
+      <w:r>
+        <w:t>int</w:t>
+      </w:r>
+      <w:proofErr w:type="spellEnd"/>
+      <w:r>
+        <w:t xml:space="preserve"> length, </w:t>
+      </w:r>
+      <w:proofErr w:type="spellStart"/>
+      <w:r>
+        <w:t>int</w:t>
+      </w:r>
+      <w:proofErr w:type="spellEnd"/>
+      <w:r>
+        <w:t xml:space="preserve"> scores[])</w:t>
+      </w:r>
+    </w:p>
+    <w:p>
+      <w:pPr>
+        <w:pStyle w:val="ListParagraph"/>
+        <w:numPr>
+          <w:ilvl w:val="0"/>
+          <w:numId w:val="5"/>
+        </w:numPr>
+      </w:pPr>
+      <w:r>
+        <w:t>In the example above, scores is the array we are to pass.</w:t>
+      </w:r>
+    </w:p>
+    <w:p/>
+    <w:p>
+      <w:r>
+        <w:t>Strings:</w:t>
+      </w:r>
+    </w:p>
+    <w:p>
+      <w:pPr>
+        <w:pStyle w:val="ListParagraph"/>
+        <w:numPr>
+          <w:ilvl w:val="0"/>
+          <w:numId w:val="6"/>
+        </w:numPr>
+      </w:pPr>
+      <w:r>
+        <w:lastRenderedPageBreak/>
+        <w:t>A string is simply an array of variables of type char: an array of characters.</w:t>
+      </w:r>
+    </w:p>
+    <w:p>
+      <w:pPr>
+        <w:pStyle w:val="ListParagraph"/>
+        <w:numPr>
+          <w:ilvl w:val="0"/>
+          <w:numId w:val="6"/>
+        </w:numPr>
+      </w:pPr>
+      <w:r>
+        <w:t>“%c” is to display a character, “%s” is to display a string</w:t>
+      </w:r>
+      <w:r>
+        <w:t>.</w:t>
+      </w:r>
+    </w:p>
+    <w:p>
+      <w:pPr>
+        <w:pStyle w:val="ListParagraph"/>
+        <w:numPr>
+          <w:ilvl w:val="0"/>
+          <w:numId w:val="6"/>
+        </w:numPr>
+      </w:pPr>
+      <w:r>
+        <w:drawing>
+          <wp:inline distT="0" distB="0" distL="0" distR="0" wp14:anchorId="1A95FEE7" wp14:editId="08BB9B8C">
+            <wp:extent cx="5943600" cy="3811270"/>
+            <wp:effectExtent l="0" t="0" r="0" b="0"/>
+            <wp:docPr id="1" name="Picture 1"/>
+            <wp:cNvGraphicFramePr>
+              <a:graphicFrameLocks xmlns:a="http://schemas.openxmlformats.org/drawingml/2006/main" noChangeAspect="1"/>
+            </wp:cNvGraphicFramePr>
+            <a:graphic xmlns:a="http://schemas.openxmlformats.org/drawingml/2006/main">
+              <a:graphicData uri="http://schemas.openxmlformats.org/drawingml/2006/picture">
+                <pic:pic xmlns:pic="http://schemas.openxmlformats.org/drawingml/2006/picture">
+                  <pic:nvPicPr>
+                    <pic:cNvPr id="1" name=""/>
+                    <pic:cNvPicPr/>
+                  </pic:nvPicPr>
+                  <pic:blipFill>
+                    <a:blip r:embed="rId5"/>
+                    <a:stretch>
+                      <a:fillRect/>
+                    </a:stretch>
+                  </pic:blipFill>
+                  <pic:spPr>
+                    <a:xfrm>
+                      <a:off x="0" y="0"/>
+                      <a:ext cx="5943600" cy="3811270"/>
+                    </a:xfrm>
+                    <a:prstGeom prst="rect">
+                      <a:avLst/>
+                    </a:prstGeom>
+                  </pic:spPr>
+                </pic:pic>
+              </a:graphicData>
+            </a:graphic>
+          </wp:inline>
+        </w:drawing>
+      </w:r>
+    </w:p>
+    <w:p>
+      <w:pPr>
+        <w:pStyle w:val="ListParagraph"/>
+        <w:numPr>
+          <w:ilvl w:val="0"/>
+          <w:numId w:val="6"/>
+        </w:numPr>
+      </w:pPr>
+      <w:r>
+        <w:t>In the example above, if we wrote “%</w:t>
+      </w:r>
+      <w:proofErr w:type="spellStart"/>
+      <w:r>
+        <w:t>c%c%c</w:t>
+      </w:r>
+      <w:proofErr w:type="spellEnd"/>
+      <w:r>
+        <w:t xml:space="preserve">” in the </w:t>
+      </w:r>
+      <w:proofErr w:type="spellStart"/>
+      <w:r>
+        <w:t>printf</w:t>
+      </w:r>
+      <w:proofErr w:type="spellEnd"/>
+      <w:r>
+        <w:t xml:space="preserve"> statement, we’d get “HI!” as output. But because we used the integer formatting symbol “%</w:t>
+      </w:r>
+      <w:proofErr w:type="spellStart"/>
+      <w:r>
+        <w:t>i</w:t>
+      </w:r>
+      <w:proofErr w:type="spellEnd"/>
+      <w:r>
+        <w:t>”, we get the ASCII values.</w:t>
+      </w:r>
+    </w:p>
+    <w:p>
+      <w:pPr>
+        <w:pStyle w:val="ListParagraph"/>
+        <w:numPr>
+          <w:ilvl w:val="0"/>
+          <w:numId w:val="6"/>
+        </w:numPr>
+      </w:pPr>
+      <w:r>
+        <w:t xml:space="preserve">We can also do it the other way around, </w:t>
+      </w:r>
+      <w:proofErr w:type="spellStart"/>
+      <w:r>
+        <w:t>i.e</w:t>
+      </w:r>
+      <w:proofErr w:type="spellEnd"/>
+      <w:r>
+        <w:t xml:space="preserve">, use %c for an </w:t>
+      </w:r>
+      <w:proofErr w:type="spellStart"/>
+      <w:r>
+        <w:t>int</w:t>
+      </w:r>
+      <w:proofErr w:type="spellEnd"/>
+      <w:r>
+        <w:t xml:space="preserve"> value provided.</w:t>
+      </w:r>
+    </w:p>
+    <w:p>
+      <w:pPr>
+        <w:pStyle w:val="ListParagraph"/>
+        <w:numPr>
+          <w:ilvl w:val="0"/>
+          <w:numId w:val="6"/>
+        </w:numPr>
+      </w:pPr>
+      <w:r>
+        <w:t>Every string in C ends with \0</w:t>
+      </w:r>
+      <w:r>
+        <w:t>, and this \0 is called NUL</w:t>
+      </w:r>
+      <w:r>
+        <w:t xml:space="preserve">. We can even see this by printing it out, using </w:t>
+      </w:r>
+      <w:proofErr w:type="spellStart"/>
+      <w:r>
+        <w:t>printf</w:t>
+      </w:r>
+      <w:proofErr w:type="spellEnd"/>
+      <w:r>
+        <w:t xml:space="preserve"> and “%</w:t>
+      </w:r>
+      <w:proofErr w:type="spellStart"/>
+      <w:r>
+        <w:t>i</w:t>
+      </w:r>
+      <w:proofErr w:type="spellEnd"/>
+      <w:r>
+        <w:t>”</w:t>
+      </w:r>
+      <w:r>
+        <w:t>.</w:t>
+      </w:r>
+    </w:p>
+    <w:p>
+      <w:pPr>
+        <w:pStyle w:val="ListParagraph"/>
+        <w:numPr>
+          <w:ilvl w:val="0"/>
+          <w:numId w:val="6"/>
+        </w:numPr>
+      </w:pPr>
+      <w:r>
+        <w:t>Also, every string is just a character array.</w:t>
+      </w:r>
+    </w:p>
+    <w:p>
+      <w:pPr>
+        <w:pStyle w:val="ListParagraph"/>
+        <w:numPr>
+          <w:ilvl w:val="0"/>
+          <w:numId w:val="6"/>
+        </w:numPr>
+      </w:pPr>
+      <w:proofErr w:type="gramStart"/>
+      <w:r>
+        <w:t>format</w:t>
+      </w:r>
+      <w:proofErr w:type="gramEnd"/>
+      <w:r>
+        <w:t xml:space="preserve"> specifies type '</w:t>
+      </w:r>
+      <w:proofErr w:type="spellStart"/>
+      <w:r>
+        <w:t>int</w:t>
+      </w:r>
+      <w:proofErr w:type="spellEnd"/>
+      <w:r>
+        <w:t>' but the argument has type 'char *'</w:t>
+      </w:r>
+      <w:r>
+        <w:t xml:space="preserve"> – This error means that we are not using the correct format </w:t>
+      </w:r>
+      <w:proofErr w:type="spellStart"/>
+      <w:r>
+        <w:t>specifier</w:t>
+      </w:r>
+      <w:proofErr w:type="spellEnd"/>
+      <w:r>
+        <w:t>.</w:t>
+      </w:r>
+      <w:r>
+        <w:t xml:space="preserve"> We need to use %s.</w:t>
+      </w:r>
+    </w:p>
+    <w:p>
+      <w:pPr>
+        <w:pStyle w:val="ListParagraph"/>
+        <w:numPr>
+          <w:ilvl w:val="0"/>
+          <w:numId w:val="6"/>
+        </w:numPr>
+      </w:pPr>
+      <w:r>
+        <w:t>The syntax for a 2D array:</w:t>
+      </w:r>
+    </w:p>
+    <w:p>
+      <w:pPr>
+        <w:pStyle w:val="ListParagraph"/>
+        <w:numPr>
+          <w:ilvl w:val="1"/>
+          <w:numId w:val="6"/>
+        </w:numPr>
+      </w:pPr>
+      <w:r>
+        <w:t>char names[50][50] = {{'</w:t>
+      </w:r>
+      <w:proofErr w:type="spellStart"/>
+      <w:r>
+        <w:t>H','e','l','l','o</w:t>
+      </w:r>
+      <w:proofErr w:type="spellEnd"/>
+      <w:r>
+        <w:t>'}, {'</w:t>
+      </w:r>
+      <w:proofErr w:type="spellStart"/>
+      <w:r>
+        <w:t>T','h','e','r','e</w:t>
+      </w:r>
+      <w:proofErr w:type="spellEnd"/>
+      <w:r>
+        <w:t>'}};</w:t>
+      </w:r>
+    </w:p>
+    <w:p>
+      <w:pPr>
+        <w:pStyle w:val="ListParagraph"/>
+        <w:numPr>
+          <w:ilvl w:val="0"/>
+          <w:numId w:val="6"/>
+        </w:numPr>
+      </w:pPr>
+      <w:r>
+        <w:lastRenderedPageBreak/>
+        <w:drawing>
+          <wp:inline distT="0" distB="0" distL="0" distR="0" wp14:anchorId="79E39BAB" wp14:editId="115609DD">
+            <wp:extent cx="5943600" cy="2219960"/>
+            <wp:effectExtent l="0" t="0" r="0" b="8890"/>
+            <wp:docPr id="3" name="Picture 3"/>
+            <wp:cNvGraphicFramePr>
+              <a:graphicFrameLocks xmlns:a="http://schemas.openxmlformats.org/drawingml/2006/main" noChangeAspect="1"/>
+            </wp:cNvGraphicFramePr>
+            <a:graphic xmlns:a="http://schemas.openxmlformats.org/drawingml/2006/main">
+              <a:graphicData uri="http://schemas.openxmlformats.org/drawingml/2006/picture">
+                <pic:pic xmlns:pic="http://schemas.openxmlformats.org/drawingml/2006/picture">
+                  <pic:nvPicPr>
+                    <pic:cNvPr id="1" name=""/>
+                    <pic:cNvPicPr/>
+                  </pic:nvPicPr>
+                  <pic:blipFill>
+                    <a:blip r:embed="rId6"/>
+                    <a:stretch>
+                      <a:fillRect/>
+                    </a:stretch>
+                  </pic:blipFill>
+                  <pic:spPr>
+                    <a:xfrm>
+                      <a:off x="0" y="0"/>
+                      <a:ext cx="5943600" cy="2219960"/>
+                    </a:xfrm>
+                    <a:prstGeom prst="rect">
+                      <a:avLst/>
+                    </a:prstGeom>
+                  </pic:spPr>
+                </pic:pic>
+              </a:graphicData>
+            </a:graphic>
+          </wp:inline>
+        </w:drawing>
+      </w:r>
+    </w:p>
+    <w:p>
+      <w:pPr>
+        <w:pStyle w:val="ListParagraph"/>
+        <w:numPr>
+          <w:ilvl w:val="0"/>
+          <w:numId w:val="6"/>
+        </w:numPr>
+      </w:pPr>
+      <w:r>
+        <w:t>Using the example above, we can find the length of a string.</w:t>
+      </w:r>
+    </w:p>
+    <w:p>
+      <w:pPr>
+        <w:pStyle w:val="ListParagraph"/>
+        <w:numPr>
+          <w:ilvl w:val="0"/>
+          <w:numId w:val="6"/>
+        </w:numPr>
+      </w:pPr>
+      <w:r>
+        <w:t xml:space="preserve">We should however, use the library </w:t>
+      </w:r>
+      <w:proofErr w:type="spellStart"/>
+      <w:r>
+        <w:t>string.h</w:t>
+      </w:r>
+      <w:proofErr w:type="spellEnd"/>
+      <w:r>
+        <w:t xml:space="preserve">. In it, there is a function called </w:t>
+      </w:r>
+      <w:proofErr w:type="spellStart"/>
+      <w:r>
+        <w:t>strlen</w:t>
+      </w:r>
+      <w:proofErr w:type="spellEnd"/>
+      <w:r>
+        <w:t>()</w:t>
+      </w:r>
+    </w:p>
+    <w:p>
+      <w:pPr>
+        <w:pStyle w:val="ListParagraph"/>
+        <w:numPr>
+          <w:ilvl w:val="0"/>
+          <w:numId w:val="6"/>
+        </w:numPr>
+      </w:pPr>
+      <w:r>
+        <w:drawing>
+          <wp:inline distT="0" distB="0" distL="0" distR="0" wp14:anchorId="40CBD25A" wp14:editId="4F457D7B">
+            <wp:extent cx="5943600" cy="324485"/>
+            <wp:effectExtent l="0" t="0" r="0" b="0"/>
+            <wp:docPr id="4" name="Picture 4"/>
+            <wp:cNvGraphicFramePr>
+              <a:graphicFrameLocks xmlns:a="http://schemas.openxmlformats.org/drawingml/2006/main" noChangeAspect="1"/>
+            </wp:cNvGraphicFramePr>
+            <a:graphic xmlns:a="http://schemas.openxmlformats.org/drawingml/2006/main">
+              <a:graphicData uri="http://schemas.openxmlformats.org/drawingml/2006/picture">
+                <pic:pic xmlns:pic="http://schemas.openxmlformats.org/drawingml/2006/picture">
+                  <pic:nvPicPr>
+                    <pic:cNvPr id="1" name=""/>
+                    <pic:cNvPicPr/>
+                  </pic:nvPicPr>
+                  <pic:blipFill>
+                    <a:blip r:embed="rId7"/>
+                    <a:stretch>
+                      <a:fillRect/>
+                    </a:stretch>
+                  </pic:blipFill>
+                  <pic:spPr>
+                    <a:xfrm>
+                      <a:off x="0" y="0"/>
+                      <a:ext cx="5943600" cy="324485"/>
+                    </a:xfrm>
+                    <a:prstGeom prst="rect">
+                      <a:avLst/>
+                    </a:prstGeom>
+                  </pic:spPr>
+                </pic:pic>
+              </a:graphicData>
+            </a:graphic>
+          </wp:inline>
+        </w:drawing>
+      </w:r>
+    </w:p>
+    <w:p>
+      <w:pPr>
+        <w:pStyle w:val="ListParagraph"/>
+        <w:numPr>
+          <w:ilvl w:val="0"/>
+          <w:numId w:val="6"/>
+        </w:numPr>
+      </w:pPr>
+      <w:r>
+        <w:t xml:space="preserve">We can initialize multiple variable inside </w:t>
+      </w:r>
+      <w:proofErr w:type="gramStart"/>
+      <w:r>
+        <w:t>the for</w:t>
+      </w:r>
+      <w:proofErr w:type="gramEnd"/>
+      <w:r>
+        <w:t xml:space="preserve"> loop.</w:t>
+      </w:r>
+      <w:r>
+        <w:t xml:space="preserve"> However, both have to be of the same type.</w:t>
+      </w:r>
+    </w:p>
+    <w:p/>
+    <w:p>
+      <w:proofErr w:type="spellStart"/>
+      <w:r>
+        <w:t>ctype.h</w:t>
+      </w:r>
+      <w:proofErr w:type="spellEnd"/>
+      <w:r>
+        <w:t>:</w:t>
+      </w:r>
+    </w:p>
+    <w:p>
+      <w:pPr>
+        <w:pStyle w:val="ListParagraph"/>
+        <w:numPr>
+          <w:ilvl w:val="0"/>
+          <w:numId w:val="8"/>
+        </w:numPr>
+      </w:pPr>
+      <w:proofErr w:type="spellStart"/>
+      <w:proofErr w:type="gramStart"/>
+      <w:r>
+        <w:t>toupper</w:t>
+      </w:r>
+      <w:proofErr w:type="spellEnd"/>
+      <w:r>
+        <w:t>(</w:t>
+      </w:r>
+      <w:proofErr w:type="gramEnd"/>
+      <w:r>
+        <w:t>) = Makes the character you are on uppercase.</w:t>
+      </w:r>
+    </w:p>
+    <w:p/>
+    <w:p>
+      <w:r>
+        <w:t>Command line arguments:</w:t>
+      </w:r>
+    </w:p>
+    <w:p>
+      <w:pPr>
+        <w:pStyle w:val="ListParagraph"/>
+        <w:numPr>
+          <w:ilvl w:val="0"/>
+          <w:numId w:val="9"/>
+        </w:numPr>
+      </w:pPr>
+      <w:proofErr w:type="gramStart"/>
+      <w:r>
+        <w:t>cd</w:t>
+      </w:r>
+      <w:proofErr w:type="gramEnd"/>
+      <w:r>
+        <w:t xml:space="preserve"> … … is </w:t>
+      </w:r>
+      <w:r>
+        <w:t xml:space="preserve">an example of command line arguments, </w:t>
+      </w:r>
+      <w:proofErr w:type="spellStart"/>
+      <w:r>
+        <w:t>i.e</w:t>
+      </w:r>
+      <w:proofErr w:type="spellEnd"/>
+      <w:r>
+        <w:t>, the cd command takes arguments.</w:t>
+      </w:r>
+    </w:p>
+    <w:p>
+      <w:pPr>
+        <w:pStyle w:val="ListParagraph"/>
+        <w:numPr>
+          <w:ilvl w:val="0"/>
+          <w:numId w:val="9"/>
+        </w:numPr>
+      </w:pPr>
+      <w:proofErr w:type="spellStart"/>
+      <w:r>
+        <w:t>rm</w:t>
+      </w:r>
+      <w:proofErr w:type="spellEnd"/>
+      <w:r>
+        <w:t xml:space="preserve"> filename is another example, the filename is the CLA</w:t>
+      </w:r>
+    </w:p>
+    <w:p>
+      <w:pPr>
+        <w:pStyle w:val="ListParagraph"/>
+        <w:numPr>
+          <w:ilvl w:val="0"/>
+          <w:numId w:val="9"/>
+        </w:numPr>
+      </w:pPr>
+      <w:r>
+        <w:t xml:space="preserve">Another example is in </w:t>
+      </w:r>
+      <w:proofErr w:type="spellStart"/>
+      <w:r>
+        <w:t>int</w:t>
+      </w:r>
+      <w:proofErr w:type="spellEnd"/>
+      <w:r>
+        <w:t xml:space="preserve"> main(void)</w:t>
+      </w:r>
+    </w:p>
+    <w:p>
+      <w:pPr>
+        <w:pStyle w:val="ListParagraph"/>
+        <w:numPr>
+          <w:ilvl w:val="1"/>
+          <w:numId w:val="9"/>
+        </w:numPr>
+      </w:pPr>
+      <w:proofErr w:type="spellStart"/>
+      <w:r>
+        <w:t>int</w:t>
+      </w:r>
+      <w:proofErr w:type="spellEnd"/>
+      <w:r>
+        <w:t xml:space="preserve"> main (</w:t>
+      </w:r>
+      <w:proofErr w:type="spellStart"/>
+      <w:r>
+        <w:t>int</w:t>
+      </w:r>
+      <w:proofErr w:type="spellEnd"/>
+      <w:r>
+        <w:t xml:space="preserve"> </w:t>
+      </w:r>
+      <w:proofErr w:type="spellStart"/>
+      <w:r>
+        <w:t>argc</w:t>
+      </w:r>
+      <w:proofErr w:type="spellEnd"/>
+      <w:r>
+        <w:t xml:space="preserve">, string </w:t>
+      </w:r>
+      <w:proofErr w:type="spellStart"/>
+      <w:r>
+        <w:t>argv</w:t>
+      </w:r>
+      <w:proofErr w:type="spellEnd"/>
+      <w:r>
+        <w:t>[])</w:t>
+      </w:r>
+      <w:r>
+        <w:t xml:space="preserve"> //If we use cs50.h</w:t>
+      </w:r>
+    </w:p>
+    <w:p>
+      <w:pPr>
+        <w:pStyle w:val="ListParagraph"/>
+        <w:numPr>
+          <w:ilvl w:val="1"/>
+          <w:numId w:val="9"/>
+        </w:numPr>
+      </w:pPr>
+      <w:proofErr w:type="spellStart"/>
+      <w:r>
+        <w:t>int</w:t>
+      </w:r>
+      <w:proofErr w:type="spellEnd"/>
+      <w:r>
+        <w:t xml:space="preserve"> main (</w:t>
+      </w:r>
+      <w:proofErr w:type="spellStart"/>
+      <w:r>
+        <w:t>int</w:t>
+      </w:r>
+      <w:proofErr w:type="spellEnd"/>
+      <w:r>
+        <w:t xml:space="preserve"> </w:t>
+      </w:r>
+      <w:proofErr w:type="spellStart"/>
+      <w:r>
+        <w:t>argc</w:t>
+      </w:r>
+      <w:proofErr w:type="spellEnd"/>
+      <w:r>
+        <w:t xml:space="preserve">, char** </w:t>
+      </w:r>
+      <w:proofErr w:type="spellStart"/>
+      <w:r>
+        <w:t>argv</w:t>
+      </w:r>
+      <w:proofErr w:type="spellEnd"/>
+      <w:r>
+        <w:t>) //without cs50.h</w:t>
+      </w:r>
+    </w:p>
+    <w:p>
+      <w:pPr>
+        <w:pStyle w:val="ListParagraph"/>
+        <w:numPr>
+          <w:ilvl w:val="0"/>
+          <w:numId w:val="9"/>
+        </w:numPr>
+      </w:pPr>
+      <w:r>
+        <w:t xml:space="preserve">The first argument is an </w:t>
+      </w:r>
+      <w:proofErr w:type="spellStart"/>
+      <w:r>
+        <w:t>int</w:t>
+      </w:r>
+      <w:proofErr w:type="spellEnd"/>
+      <w:r>
+        <w:t xml:space="preserve"> type, the second argument is an array of strings type.</w:t>
+      </w:r>
+    </w:p>
+    <w:p>
+      <w:pPr>
+        <w:pStyle w:val="ListParagraph"/>
+        <w:numPr>
+          <w:ilvl w:val="0"/>
+          <w:numId w:val="9"/>
+        </w:numPr>
+      </w:pPr>
+      <w:proofErr w:type="spellStart"/>
+      <w:proofErr w:type="gramStart"/>
+      <w:r>
+        <w:t>argc</w:t>
+      </w:r>
+      <w:proofErr w:type="spellEnd"/>
+      <w:proofErr w:type="gramEnd"/>
+      <w:r>
+        <w:t xml:space="preserve"> means argument count – how many words did the user type at the prompt.</w:t>
+      </w:r>
+    </w:p>
+    <w:p>
+      <w:pPr>
+        <w:pStyle w:val="ListParagraph"/>
+        <w:numPr>
+          <w:ilvl w:val="0"/>
+          <w:numId w:val="9"/>
+        </w:numPr>
+      </w:pPr>
+      <w:proofErr w:type="spellStart"/>
+      <w:proofErr w:type="gramStart"/>
+      <w:r>
+        <w:t>argv</w:t>
+      </w:r>
+      <w:proofErr w:type="spellEnd"/>
+      <w:proofErr w:type="gramEnd"/>
+      <w:r>
+        <w:t xml:space="preserve"> means argument vector.</w:t>
+      </w:r>
+      <w:r>
+        <w:t xml:space="preserve"> Essentially, it’s a list of command line arguments.</w:t>
+      </w:r>
+    </w:p>
+    <w:p>
+      <w:pPr>
+        <w:pStyle w:val="ListParagraph"/>
+        <w:numPr>
+          <w:ilvl w:val="0"/>
+          <w:numId w:val="9"/>
+        </w:numPr>
+      </w:pPr>
+      <w:r>
+        <w:drawing>
+          <wp:inline distT="0" distB="0" distL="0" distR="0" wp14:anchorId="2C8FDBE5" wp14:editId="3025D1FF">
+            <wp:extent cx="4662055" cy="1412240"/>
+            <wp:effectExtent l="0" t="0" r="5715" b="0"/>
+            <wp:docPr id="5" name="Picture 5"/>
+            <wp:cNvGraphicFramePr>
+              <a:graphicFrameLocks xmlns:a="http://schemas.openxmlformats.org/drawingml/2006/main" noChangeAspect="1"/>
+            </wp:cNvGraphicFramePr>
+            <a:graphic xmlns:a="http://schemas.openxmlformats.org/drawingml/2006/main">
+              <a:graphicData uri="http://schemas.openxmlformats.org/drawingml/2006/picture">
+                <pic:pic xmlns:pic="http://schemas.openxmlformats.org/drawingml/2006/picture">
+                  <pic:nvPicPr>
+                    <pic:cNvPr id="1" name=""/>
+                    <pic:cNvPicPr/>
+                  </pic:nvPicPr>
+                  <pic:blipFill>
+                    <a:blip r:embed="rId8"/>
+                    <a:stretch>
+                      <a:fillRect/>
+                    </a:stretch>
+                  </pic:blipFill>
+                  <pic:spPr>
+                    <a:xfrm>
+                      <a:off x="0" y="0"/>
+                      <a:ext cx="4668486" cy="1414188"/>
+                    </a:xfrm>
+                    <a:prstGeom prst="rect">
+                      <a:avLst/>
+                    </a:prstGeom>
+                  </pic:spPr>
+                </pic:pic>
+              </a:graphicData>
+            </a:graphic>
+          </wp:inline>
+        </w:drawing>
+      </w:r>
+    </w:p>
+    <w:p>
+      <w:pPr>
+        <w:pStyle w:val="ListParagraph"/>
+        <w:numPr>
+          <w:ilvl w:val="0"/>
+          <w:numId w:val="9"/>
+        </w:numPr>
+      </w:pPr>
+      <w:r>
+        <w:t>In the program above, we make the program, then execute it, and then we have to enter the user name.</w:t>
+      </w:r>
+    </w:p>
+    <w:p>
+      <w:pPr>
+        <w:pStyle w:val="ListParagraph"/>
+        <w:numPr>
+          <w:ilvl w:val="0"/>
+          <w:numId w:val="9"/>
+        </w:numPr>
+      </w:pPr>
+      <w:r>
+        <w:lastRenderedPageBreak/>
+        <w:drawing>
+          <wp:inline distT="0" distB="0" distL="0" distR="0" wp14:anchorId="19E01996" wp14:editId="36148186">
+            <wp:extent cx="4821382" cy="2126615"/>
+            <wp:effectExtent l="0" t="0" r="0" b="6985"/>
+            <wp:docPr id="7" name="Picture 7"/>
+            <wp:cNvGraphicFramePr>
+              <a:graphicFrameLocks xmlns:a="http://schemas.openxmlformats.org/drawingml/2006/main" noChangeAspect="1"/>
+            </wp:cNvGraphicFramePr>
+            <a:graphic xmlns:a="http://schemas.openxmlformats.org/drawingml/2006/main">
+              <a:graphicData uri="http://schemas.openxmlformats.org/drawingml/2006/picture">
+                <pic:pic xmlns:pic="http://schemas.openxmlformats.org/drawingml/2006/picture">
+                  <pic:nvPicPr>
+                    <pic:cNvPr id="1" name=""/>
+                    <pic:cNvPicPr/>
+                  </pic:nvPicPr>
+                  <pic:blipFill>
+                    <a:blip r:embed="rId9"/>
+                    <a:stretch>
+                      <a:fillRect/>
+                    </a:stretch>
+                  </pic:blipFill>
+                  <pic:spPr>
+                    <a:xfrm>
+                      <a:off x="0" y="0"/>
+                      <a:ext cx="4841242" cy="2135375"/>
+                    </a:xfrm>
+                    <a:prstGeom prst="rect">
+                      <a:avLst/>
+                    </a:prstGeom>
+                  </pic:spPr>
+                </pic:pic>
+              </a:graphicData>
+            </a:graphic>
+          </wp:inline>
+        </w:drawing>
+      </w:r>
+    </w:p>
+    <w:p>
+      <w:pPr>
+        <w:pStyle w:val="ListParagraph"/>
+        <w:numPr>
+          <w:ilvl w:val="0"/>
+          <w:numId w:val="9"/>
+        </w:numPr>
+      </w:pPr>
+      <w:r>
+        <w:t xml:space="preserve">In the above example, we use the cs50 library to include the string data type, and then we </w:t>
+      </w:r>
+      <w:r>
+        <w:t xml:space="preserve">pass string </w:t>
+      </w:r>
+      <w:proofErr w:type="spellStart"/>
+      <w:proofErr w:type="gramStart"/>
+      <w:r>
+        <w:t>argv</w:t>
+      </w:r>
+      <w:proofErr w:type="spellEnd"/>
+      <w:r>
+        <w:t>[</w:t>
+      </w:r>
+      <w:proofErr w:type="gramEnd"/>
+      <w:r>
+        <w:t>] as the second argument. When we look at the terminal, we see that we can directly pass Nikhil as an argument instead of prompting the user separately.</w:t>
+      </w:r>
+    </w:p>
+    <w:p>
+      <w:pPr>
+        <w:pStyle w:val="ListParagraph"/>
+        <w:numPr>
+          <w:ilvl w:val="0"/>
+          <w:numId w:val="9"/>
+        </w:numPr>
+      </w:pPr>
+      <w:r>
+        <w:drawing>
+          <wp:inline distT="0" distB="0" distL="0" distR="0" wp14:anchorId="497BBA8E" wp14:editId="0460C11F">
+            <wp:extent cx="4820638" cy="2590800"/>
+            <wp:effectExtent l="0" t="0" r="0" b="0"/>
+            <wp:docPr id="6" name="Picture 6"/>
+            <wp:cNvGraphicFramePr>
+              <a:graphicFrameLocks xmlns:a="http://schemas.openxmlformats.org/drawingml/2006/main" noChangeAspect="1"/>
+            </wp:cNvGraphicFramePr>
+            <a:graphic xmlns:a="http://schemas.openxmlformats.org/drawingml/2006/main">
+              <a:graphicData uri="http://schemas.openxmlformats.org/drawingml/2006/picture">
+                <pic:pic xmlns:pic="http://schemas.openxmlformats.org/drawingml/2006/picture">
+                  <pic:nvPicPr>
+                    <pic:cNvPr id="1" name=""/>
+                    <pic:cNvPicPr/>
+                  </pic:nvPicPr>
+                  <pic:blipFill>
+                    <a:blip r:embed="rId10"/>
+                    <a:stretch>
+                      <a:fillRect/>
+                    </a:stretch>
+                  </pic:blipFill>
+                  <pic:spPr>
+                    <a:xfrm>
+                      <a:off x="0" y="0"/>
+                      <a:ext cx="4860570" cy="2612261"/>
+                    </a:xfrm>
+                    <a:prstGeom prst="rect">
+                      <a:avLst/>
+                    </a:prstGeom>
+                  </pic:spPr>
+                </pic:pic>
+              </a:graphicData>
+            </a:graphic>
+          </wp:inline>
+        </w:drawing>
+      </w:r>
+    </w:p>
+    <w:p>
+      <w:pPr>
+        <w:pStyle w:val="ListParagraph"/>
+        <w:numPr>
+          <w:ilvl w:val="0"/>
+          <w:numId w:val="9"/>
+        </w:numPr>
+      </w:pPr>
+      <w:r>
+        <w:t>The example above is how to do it if we do not use the cs50.h library.</w:t>
+      </w:r>
+    </w:p>
+    <w:p>
+      <w:pPr>
+        <w:pStyle w:val="ListParagraph"/>
+        <w:numPr>
+          <w:ilvl w:val="0"/>
+          <w:numId w:val="9"/>
+        </w:numPr>
+      </w:pPr>
+      <w:r>
+        <w:t xml:space="preserve">Note: We do not have to use the names </w:t>
+      </w:r>
+      <w:proofErr w:type="spellStart"/>
+      <w:r>
+        <w:t>argc</w:t>
+      </w:r>
+      <w:proofErr w:type="spellEnd"/>
+      <w:r>
+        <w:t xml:space="preserve"> and </w:t>
+      </w:r>
+      <w:proofErr w:type="spellStart"/>
+      <w:r>
+        <w:t>argv</w:t>
+      </w:r>
+      <w:proofErr w:type="spellEnd"/>
+      <w:r>
+        <w:t xml:space="preserve"> but it is general convention</w:t>
+      </w:r>
+    </w:p>
+    <w:p>
+      <w:pPr>
+        <w:pStyle w:val="ListParagraph"/>
+        <w:numPr>
+          <w:ilvl w:val="0"/>
+          <w:numId w:val="9"/>
+        </w:numPr>
+      </w:pPr>
+      <w:r>
+        <w:drawing>
+          <wp:inline distT="0" distB="0" distL="0" distR="0" wp14:anchorId="720E63EA" wp14:editId="42C0054C">
+            <wp:extent cx="4800600" cy="2147455"/>
+            <wp:effectExtent l="0" t="0" r="0" b="5715"/>
+            <wp:docPr id="8" name="Picture 8"/>
+            <wp:cNvGraphicFramePr>
+              <a:graphicFrameLocks xmlns:a="http://schemas.openxmlformats.org/drawingml/2006/main" noChangeAspect="1"/>
+            </wp:cNvGraphicFramePr>
+            <a:graphic xmlns:a="http://schemas.openxmlformats.org/drawingml/2006/main">
+              <a:graphicData uri="http://schemas.openxmlformats.org/drawingml/2006/picture">
+                <pic:pic xmlns:pic="http://schemas.openxmlformats.org/drawingml/2006/picture">
+                  <pic:nvPicPr>
+                    <pic:cNvPr id="1" name=""/>
+                    <pic:cNvPicPr/>
+                  </pic:nvPicPr>
+                  <pic:blipFill>
+                    <a:blip r:embed="rId11"/>
+                    <a:stretch>
+                      <a:fillRect/>
+                    </a:stretch>
+                  </pic:blipFill>
+                  <pic:spPr>
+                    <a:xfrm>
+                      <a:off x="0" y="0"/>
+                      <a:ext cx="4834087" cy="2162435"/>
+                    </a:xfrm>
+                    <a:prstGeom prst="rect">
+                      <a:avLst/>
+                    </a:prstGeom>
+                  </pic:spPr>
+                </pic:pic>
+              </a:graphicData>
+            </a:graphic>
+          </wp:inline>
+        </w:drawing>
+      </w:r>
+    </w:p>
+    <w:p>
+      <w:pPr>
+        <w:pStyle w:val="ListParagraph"/>
+        <w:numPr>
+          <w:ilvl w:val="0"/>
+          <w:numId w:val="9"/>
+        </w:numPr>
+      </w:pPr>
+      <w:r>
+        <w:t xml:space="preserve">If you notice in the example above, the arguments passed in the command line are the filename, Nikhil and potato. </w:t>
+      </w:r>
+      <w:proofErr w:type="spellStart"/>
+      <w:proofErr w:type="gramStart"/>
+      <w:r>
+        <w:t>argc</w:t>
+      </w:r>
+      <w:proofErr w:type="spellEnd"/>
+      <w:proofErr w:type="gramEnd"/>
+      <w:r>
+        <w:t xml:space="preserve"> automatically realizes that there are 3 arguments. </w:t>
+      </w:r>
+    </w:p>
+    <w:p>
+      <w:pPr>
+        <w:pStyle w:val="ListParagraph"/>
+        <w:numPr>
+          <w:ilvl w:val="0"/>
+          <w:numId w:val="9"/>
+        </w:numPr>
+      </w:pPr>
+      <w:proofErr w:type="spellStart"/>
+      <w:r>
+        <w:lastRenderedPageBreak/>
+        <w:t>cowsay</w:t>
+      </w:r>
+      <w:proofErr w:type="spellEnd"/>
+      <w:r>
+        <w:t xml:space="preserve"> –f duck quack</w:t>
+      </w:r>
+    </w:p>
+    <w:p>
+      <w:pPr>
+        <w:pStyle w:val="ListParagraph"/>
+        <w:numPr>
+          <w:ilvl w:val="0"/>
+          <w:numId w:val="9"/>
+        </w:numPr>
+      </w:pPr>
+      <w:r>
+        <w:t xml:space="preserve">The above command can make your cow and </w:t>
+      </w:r>
+      <w:proofErr w:type="gramStart"/>
+      <w:r>
+        <w:t xml:space="preserve">duck </w:t>
+      </w:r>
+      <w:proofErr w:type="gramEnd"/>
+      <w:r>
+        <w:sym w:font="Wingdings" w:char="F04B"/>
+      </w:r>
+      <w:r>
+        <w:t>.</w:t>
+      </w:r>
+    </w:p>
+    <w:p>
+      <w:pPr>
+        <w:pStyle w:val="ListParagraph"/>
+        <w:numPr>
+          <w:ilvl w:val="0"/>
+          <w:numId w:val="9"/>
+        </w:numPr>
+      </w:pPr>
+      <w:proofErr w:type="spellStart"/>
+      <w:r>
+        <w:t>cowsay</w:t>
+      </w:r>
+      <w:proofErr w:type="spellEnd"/>
+      <w:r>
+        <w:t xml:space="preserve"> –f dragon roar</w:t>
+      </w:r>
+    </w:p>
+    <w:p>
+      <w:pPr>
+        <w:pStyle w:val="ListParagraph"/>
+        <w:numPr>
+          <w:ilvl w:val="0"/>
+          <w:numId w:val="9"/>
+        </w:numPr>
+      </w:pPr>
+      <w:r>
+        <w:t>The above command is, you know what just go try it man damn.</w:t>
+      </w:r>
+    </w:p>
+    <w:p>
+      <w:r>
+        <w:t>Exit status:</w:t>
+      </w:r>
+    </w:p>
+    <w:p>
+      <w:pPr>
+        <w:pStyle w:val="ListParagraph"/>
+        <w:numPr>
+          <w:ilvl w:val="0"/>
+          <w:numId w:val="10"/>
+        </w:numPr>
+      </w:pPr>
+      <w:r>
+        <w:t>These are the different exit codes that come at the end of program execution. 0 usually means the program executed fine, any other number indicates that some error occurred during execution.</w:t>
+      </w:r>
+    </w:p>
+    <w:p>
+      <w:pPr>
+        <w:pStyle w:val="ListParagraph"/>
+        <w:numPr>
+          <w:ilvl w:val="0"/>
+          <w:numId w:val="10"/>
+        </w:numPr>
+      </w:pPr>
+      <w:r>
+        <w:drawing>
+          <wp:inline distT="0" distB="0" distL="0" distR="0" wp14:anchorId="1F53B655" wp14:editId="6DCDD826">
+            <wp:extent cx="5943600" cy="3427095"/>
+            <wp:effectExtent l="0" t="0" r="0" b="1905"/>
+            <wp:docPr id="9" name="Picture 9"/>
+            <wp:cNvGraphicFramePr>
+              <a:graphicFrameLocks xmlns:a="http://schemas.openxmlformats.org/drawingml/2006/main" noChangeAspect="1"/>
+            </wp:cNvGraphicFramePr>
+            <a:graphic xmlns:a="http://schemas.openxmlformats.org/drawingml/2006/main">
+              <a:graphicData uri="http://schemas.openxmlformats.org/drawingml/2006/picture">
+                <pic:pic xmlns:pic="http://schemas.openxmlformats.org/drawingml/2006/picture">
+                  <pic:nvPicPr>
+                    <pic:cNvPr id="1" name=""/>
+                    <pic:cNvPicPr/>
+                  </pic:nvPicPr>
+                  <pic:blipFill>
+                    <a:blip r:embed="rId12"/>
+                    <a:stretch>
+                      <a:fillRect/>
+                    </a:stretch>
+                  </pic:blipFill>
+                  <pic:spPr>
+                    <a:xfrm>
+                      <a:off x="0" y="0"/>
+                      <a:ext cx="5943600" cy="3427095"/>
+                    </a:xfrm>
+                    <a:prstGeom prst="rect">
+                      <a:avLst/>
+                    </a:prstGeom>
+                  </pic:spPr>
+                </pic:pic>
+              </a:graphicData>
+            </a:graphic>
+          </wp:inline>
+        </w:drawing>
+      </w:r>
+    </w:p>
+    <w:p>
+      <w:pPr>
+        <w:pStyle w:val="ListParagraph"/>
+        <w:numPr>
+          <w:ilvl w:val="0"/>
+          <w:numId w:val="10"/>
+        </w:numPr>
+      </w:pPr>
+      <w:r>
+        <w:t>The example above shows us how to potentially use exit statuses.</w:t>
+      </w:r>
+    </w:p>
+    <w:p>
+      <w:pPr>
+        <w:pStyle w:val="ListParagraph"/>
+        <w:numPr>
+          <w:ilvl w:val="0"/>
+          <w:numId w:val="10"/>
+        </w:numPr>
+      </w:pPr>
+      <w:r>
+        <w:t>When we return any exit code, like 0 or 1, it secretly just exits the program and does not display. We can display it by using the command echo $?</w:t>
+      </w:r>
+    </w:p>
+    <w:p>
+      <w:pPr>
+        <w:pStyle w:val="ListParagraph"/>
+        <w:numPr>
+          <w:ilvl w:val="0"/>
+          <w:numId w:val="10"/>
+        </w:numPr>
+      </w:pPr>
+      <w:r>
+        <w:drawing>
+          <wp:inline distT="0" distB="0" distL="0" distR="0" wp14:anchorId="2E9952A5" wp14:editId="2737A9A0">
+            <wp:extent cx="5943600" cy="742950"/>
+            <wp:effectExtent l="0" t="0" r="0" b="0"/>
+            <wp:docPr id="10" name="Picture 10"/>
+            <wp:cNvGraphicFramePr>
+              <a:graphicFrameLocks xmlns:a="http://schemas.openxmlformats.org/drawingml/2006/main" noChangeAspect="1"/>
+            </wp:cNvGraphicFramePr>
+            <a:graphic xmlns:a="http://schemas.openxmlformats.org/drawingml/2006/main">
+              <a:graphicData uri="http://schemas.openxmlformats.org/drawingml/2006/picture">
+                <pic:pic xmlns:pic="http://schemas.openxmlformats.org/drawingml/2006/picture">
+                  <pic:nvPicPr>
+                    <pic:cNvPr id="1" name=""/>
+                    <pic:cNvPicPr/>
+                  </pic:nvPicPr>
+                  <pic:blipFill>
+                    <a:blip r:embed="rId13"/>
+                    <a:stretch>
+                      <a:fillRect/>
+                    </a:stretch>
+                  </pic:blipFill>
+                  <pic:spPr>
+                    <a:xfrm>
+                      <a:off x="0" y="0"/>
+                      <a:ext cx="5943600" cy="742950"/>
+                    </a:xfrm>
+                    <a:prstGeom prst="rect">
+                      <a:avLst/>
+                    </a:prstGeom>
+                  </pic:spPr>
+                </pic:pic>
+              </a:graphicData>
+            </a:graphic>
+          </wp:inline>
+        </w:drawing>
+      </w:r>
+    </w:p>
+    <w:p>
+      <w:pPr>
+        <w:pStyle w:val="ListParagraph"/>
+        <w:numPr>
+          <w:ilvl w:val="0"/>
+          <w:numId w:val="10"/>
+        </w:numPr>
+      </w:pPr>
+      <w:r>
+        <w:t>The above is the output if enough arguments are not passed.</w:t>
+      </w:r>
+    </w:p>
+    <w:p>
+      <w:pPr>
+        <w:pStyle w:val="ListParagraph"/>
+        <w:numPr>
+          <w:ilvl w:val="0"/>
+          <w:numId w:val="10"/>
+        </w:numPr>
+      </w:pPr>
+      <w:r>
+        <w:t>Status codes are another tool to help you debug your program.</w:t>
+      </w:r>
+    </w:p>
+    <w:p/>
+    <w:p>
+      <w:r>
+        <w:t>Cryptography:</w:t>
+      </w:r>
+    </w:p>
+    <w:p>
+      <w:pPr>
+        <w:pStyle w:val="ListParagraph"/>
+        <w:numPr>
+          <w:ilvl w:val="0"/>
+          <w:numId w:val="11"/>
+        </w:numPr>
+      </w:pPr>
+      <w:proofErr w:type="gramStart"/>
+      <w:r>
+        <w:t>cipher</w:t>
+      </w:r>
+      <w:proofErr w:type="gramEnd"/>
+      <w:r>
+        <w:t xml:space="preserve"> – the algorithm responsible for converting plaintext to </w:t>
+      </w:r>
+      <w:proofErr w:type="spellStart"/>
+      <w:r>
+        <w:t>ciphertext</w:t>
+      </w:r>
+      <w:proofErr w:type="spellEnd"/>
+      <w:r>
+        <w:t>.</w:t>
+      </w:r>
+      <w:r>
+        <w:t xml:space="preserve"> It encrypts it such that someone else can actually decrypt it.</w:t>
+      </w:r>
+      <w:bookmarkStart w:id="0" w:name="_GoBack"/>
+      <w:bookmarkEnd w:id="0"/>
     </w:p>
     <w:sectPr>
       <w:pgSz w:w="12240" w:h="15840"/>
@@ -385,6 +2067,184 @@
 <file path=word/numbering.xml><?xml version="1.0" encoding="utf-8"?>
 <w:numbering xmlns:wpc="http://schemas.microsoft.com/office/word/2010/wordprocessingCanvas" xmlns:mc="http://schemas.openxmlformats.org/markup-compatibility/2006" xmlns:o="urn:schemas-microsoft-com:office:office" xmlns:r="http://schemas.openxmlformats.org/officeDocument/2006/relationships" xmlns:m="http://schemas.openxmlformats.org/officeDocument/2006/math" xmlns:v="urn:schemas-microsoft-com:vml" xmlns:wp14="http://schemas.microsoft.com/office/word/2010/wordprocessingDrawing" xmlns:wp="http://schemas.openxmlformats.org/drawingml/2006/wordprocessingDrawing" xmlns:w10="urn:schemas-microsoft-com:office:word" xmlns:w="http://schemas.openxmlformats.org/wordprocessingml/2006/main" xmlns:w14="http://schemas.microsoft.com/office/word/2010/wordml" xmlns:w15="http://schemas.microsoft.com/office/word/2012/wordml" xmlns:wpg="http://schemas.microsoft.com/office/word/2010/wordprocessingGroup" xmlns:wpi="http://schemas.microsoft.com/office/word/2010/wordprocessingInk" xmlns:wne="http://schemas.microsoft.com/office/word/2006/wordml" xmlns:wps="http://schemas.microsoft.com/office/word/2010/wordprocessingShape" mc:Ignorable="w14 w15 wp14">
   <w:abstractNum w:abstractNumId="0">
+    <w:nsid w:val="00E906D7"/>
+    <w:multiLevelType w:val="hybridMultilevel"/>
+    <w:tmpl w:val="8896442A"/>
+    <w:lvl w:ilvl="0" w:tplc="0409000F">
+      <w:start w:val="1"/>
+      <w:numFmt w:val="decimal"/>
+      <w:lvlText w:val="%1."/>
+      <w:lvlJc w:val="left"/>
+      <w:pPr>
+        <w:ind w:left="720" w:hanging="360"/>
+      </w:pPr>
+      <w:rPr>
+        <w:rFonts w:hint="default"/>
+      </w:rPr>
+    </w:lvl>
+    <w:lvl w:ilvl="1" w:tplc="04090019" w:tentative="1">
+      <w:start w:val="1"/>
+      <w:numFmt w:val="lowerLetter"/>
+      <w:lvlText w:val="%2."/>
+      <w:lvlJc w:val="left"/>
+      <w:pPr>
+        <w:ind w:left="1440" w:hanging="360"/>
+      </w:pPr>
+    </w:lvl>
+    <w:lvl w:ilvl="2" w:tplc="0409001B" w:tentative="1">
+      <w:start w:val="1"/>
+      <w:numFmt w:val="lowerRoman"/>
+      <w:lvlText w:val="%3."/>
+      <w:lvlJc w:val="right"/>
+      <w:pPr>
+        <w:ind w:left="2160" w:hanging="180"/>
+      </w:pPr>
+    </w:lvl>
+    <w:lvl w:ilvl="3" w:tplc="0409000F" w:tentative="1">
+      <w:start w:val="1"/>
+      <w:numFmt w:val="decimal"/>
+      <w:lvlText w:val="%4."/>
+      <w:lvlJc w:val="left"/>
+      <w:pPr>
+        <w:ind w:left="2880" w:hanging="360"/>
+      </w:pPr>
+    </w:lvl>
+    <w:lvl w:ilvl="4" w:tplc="04090019" w:tentative="1">
+      <w:start w:val="1"/>
+      <w:numFmt w:val="lowerLetter"/>
+      <w:lvlText w:val="%5."/>
+      <w:lvlJc w:val="left"/>
+      <w:pPr>
+        <w:ind w:left="3600" w:hanging="360"/>
+      </w:pPr>
+    </w:lvl>
+    <w:lvl w:ilvl="5" w:tplc="0409001B" w:tentative="1">
+      <w:start w:val="1"/>
+      <w:numFmt w:val="lowerRoman"/>
+      <w:lvlText w:val="%6."/>
+      <w:lvlJc w:val="right"/>
+      <w:pPr>
+        <w:ind w:left="4320" w:hanging="180"/>
+      </w:pPr>
+    </w:lvl>
+    <w:lvl w:ilvl="6" w:tplc="0409000F" w:tentative="1">
+      <w:start w:val="1"/>
+      <w:numFmt w:val="decimal"/>
+      <w:lvlText w:val="%7."/>
+      <w:lvlJc w:val="left"/>
+      <w:pPr>
+        <w:ind w:left="5040" w:hanging="360"/>
+      </w:pPr>
+    </w:lvl>
+    <w:lvl w:ilvl="7" w:tplc="04090019" w:tentative="1">
+      <w:start w:val="1"/>
+      <w:numFmt w:val="lowerLetter"/>
+      <w:lvlText w:val="%8."/>
+      <w:lvlJc w:val="left"/>
+      <w:pPr>
+        <w:ind w:left="5760" w:hanging="360"/>
+      </w:pPr>
+    </w:lvl>
+    <w:lvl w:ilvl="8" w:tplc="0409001B" w:tentative="1">
+      <w:start w:val="1"/>
+      <w:numFmt w:val="lowerRoman"/>
+      <w:lvlText w:val="%9."/>
+      <w:lvlJc w:val="right"/>
+      <w:pPr>
+        <w:ind w:left="6480" w:hanging="180"/>
+      </w:pPr>
+    </w:lvl>
+  </w:abstractNum>
+  <w:abstractNum w:abstractNumId="1">
+    <w:nsid w:val="094F48A0"/>
+    <w:multiLevelType w:val="hybridMultilevel"/>
+    <w:tmpl w:val="6BD67BAC"/>
+    <w:lvl w:ilvl="0" w:tplc="0409000F">
+      <w:start w:val="1"/>
+      <w:numFmt w:val="decimal"/>
+      <w:lvlText w:val="%1."/>
+      <w:lvlJc w:val="left"/>
+      <w:pPr>
+        <w:ind w:left="720" w:hanging="360"/>
+      </w:pPr>
+      <w:rPr>
+        <w:rFonts w:hint="default"/>
+      </w:rPr>
+    </w:lvl>
+    <w:lvl w:ilvl="1" w:tplc="04090019">
+      <w:start w:val="1"/>
+      <w:numFmt w:val="lowerLetter"/>
+      <w:lvlText w:val="%2."/>
+      <w:lvlJc w:val="left"/>
+      <w:pPr>
+        <w:ind w:left="1440" w:hanging="360"/>
+      </w:pPr>
+    </w:lvl>
+    <w:lvl w:ilvl="2" w:tplc="0409001B" w:tentative="1">
+      <w:start w:val="1"/>
+      <w:numFmt w:val="lowerRoman"/>
+      <w:lvlText w:val="%3."/>
+      <w:lvlJc w:val="right"/>
+      <w:pPr>
+        <w:ind w:left="2160" w:hanging="180"/>
+      </w:pPr>
+    </w:lvl>
+    <w:lvl w:ilvl="3" w:tplc="0409000F" w:tentative="1">
+      <w:start w:val="1"/>
+      <w:numFmt w:val="decimal"/>
+      <w:lvlText w:val="%4."/>
+      <w:lvlJc w:val="left"/>
+      <w:pPr>
+        <w:ind w:left="2880" w:hanging="360"/>
+      </w:pPr>
+    </w:lvl>
+    <w:lvl w:ilvl="4" w:tplc="04090019" w:tentative="1">
+      <w:start w:val="1"/>
+      <w:numFmt w:val="lowerLetter"/>
+      <w:lvlText w:val="%5."/>
+      <w:lvlJc w:val="left"/>
+      <w:pPr>
+        <w:ind w:left="3600" w:hanging="360"/>
+      </w:pPr>
+    </w:lvl>
+    <w:lvl w:ilvl="5" w:tplc="0409001B" w:tentative="1">
+      <w:start w:val="1"/>
+      <w:numFmt w:val="lowerRoman"/>
+      <w:lvlText w:val="%6."/>
+      <w:lvlJc w:val="right"/>
+      <w:pPr>
+        <w:ind w:left="4320" w:hanging="180"/>
+      </w:pPr>
+    </w:lvl>
+    <w:lvl w:ilvl="6" w:tplc="0409000F" w:tentative="1">
+      <w:start w:val="1"/>
+      <w:numFmt w:val="decimal"/>
+      <w:lvlText w:val="%7."/>
+      <w:lvlJc w:val="left"/>
+      <w:pPr>
+        <w:ind w:left="5040" w:hanging="360"/>
+      </w:pPr>
+    </w:lvl>
+    <w:lvl w:ilvl="7" w:tplc="04090019" w:tentative="1">
+      <w:start w:val="1"/>
+      <w:numFmt w:val="lowerLetter"/>
+      <w:lvlText w:val="%8."/>
+      <w:lvlJc w:val="left"/>
+      <w:pPr>
+        <w:ind w:left="5760" w:hanging="360"/>
+      </w:pPr>
+    </w:lvl>
+    <w:lvl w:ilvl="8" w:tplc="0409001B" w:tentative="1">
+      <w:start w:val="1"/>
+      <w:numFmt w:val="lowerRoman"/>
+      <w:lvlText w:val="%9."/>
+      <w:lvlJc w:val="right"/>
+      <w:pPr>
+        <w:ind w:left="6480" w:hanging="180"/>
+      </w:pPr>
+    </w:lvl>
+  </w:abstractNum>
+  <w:abstractNum w:abstractNumId="2">
     <w:nsid w:val="0D8B4463"/>
     <w:multiLevelType w:val="hybridMultilevel"/>
     <w:tmpl w:val="A55C5030"/>
@@ -473,7 +2333,274 @@
       </w:pPr>
     </w:lvl>
   </w:abstractNum>
-  <w:abstractNum w:abstractNumId="1">
+  <w:abstractNum w:abstractNumId="3">
+    <w:nsid w:val="19AD39FC"/>
+    <w:multiLevelType w:val="hybridMultilevel"/>
+    <w:tmpl w:val="6CC667A2"/>
+    <w:lvl w:ilvl="0" w:tplc="0409000F">
+      <w:start w:val="1"/>
+      <w:numFmt w:val="decimal"/>
+      <w:lvlText w:val="%1."/>
+      <w:lvlJc w:val="left"/>
+      <w:pPr>
+        <w:ind w:left="720" w:hanging="360"/>
+      </w:pPr>
+      <w:rPr>
+        <w:rFonts w:hint="default"/>
+      </w:rPr>
+    </w:lvl>
+    <w:lvl w:ilvl="1" w:tplc="04090019" w:tentative="1">
+      <w:start w:val="1"/>
+      <w:numFmt w:val="lowerLetter"/>
+      <w:lvlText w:val="%2."/>
+      <w:lvlJc w:val="left"/>
+      <w:pPr>
+        <w:ind w:left="1440" w:hanging="360"/>
+      </w:pPr>
+    </w:lvl>
+    <w:lvl w:ilvl="2" w:tplc="0409001B" w:tentative="1">
+      <w:start w:val="1"/>
+      <w:numFmt w:val="lowerRoman"/>
+      <w:lvlText w:val="%3."/>
+      <w:lvlJc w:val="right"/>
+      <w:pPr>
+        <w:ind w:left="2160" w:hanging="180"/>
+      </w:pPr>
+    </w:lvl>
+    <w:lvl w:ilvl="3" w:tplc="0409000F" w:tentative="1">
+      <w:start w:val="1"/>
+      <w:numFmt w:val="decimal"/>
+      <w:lvlText w:val="%4."/>
+      <w:lvlJc w:val="left"/>
+      <w:pPr>
+        <w:ind w:left="2880" w:hanging="360"/>
+      </w:pPr>
+    </w:lvl>
+    <w:lvl w:ilvl="4" w:tplc="04090019" w:tentative="1">
+      <w:start w:val="1"/>
+      <w:numFmt w:val="lowerLetter"/>
+      <w:lvlText w:val="%5."/>
+      <w:lvlJc w:val="left"/>
+      <w:pPr>
+        <w:ind w:left="3600" w:hanging="360"/>
+      </w:pPr>
+    </w:lvl>
+    <w:lvl w:ilvl="5" w:tplc="0409001B" w:tentative="1">
+      <w:start w:val="1"/>
+      <w:numFmt w:val="lowerRoman"/>
+      <w:lvlText w:val="%6."/>
+      <w:lvlJc w:val="right"/>
+      <w:pPr>
+        <w:ind w:left="4320" w:hanging="180"/>
+      </w:pPr>
+    </w:lvl>
+    <w:lvl w:ilvl="6" w:tplc="0409000F" w:tentative="1">
+      <w:start w:val="1"/>
+      <w:numFmt w:val="decimal"/>
+      <w:lvlText w:val="%7."/>
+      <w:lvlJc w:val="left"/>
+      <w:pPr>
+        <w:ind w:left="5040" w:hanging="360"/>
+      </w:pPr>
+    </w:lvl>
+    <w:lvl w:ilvl="7" w:tplc="04090019" w:tentative="1">
+      <w:start w:val="1"/>
+      <w:numFmt w:val="lowerLetter"/>
+      <w:lvlText w:val="%8."/>
+      <w:lvlJc w:val="left"/>
+      <w:pPr>
+        <w:ind w:left="5760" w:hanging="360"/>
+      </w:pPr>
+    </w:lvl>
+    <w:lvl w:ilvl="8" w:tplc="0409001B" w:tentative="1">
+      <w:start w:val="1"/>
+      <w:numFmt w:val="lowerRoman"/>
+      <w:lvlText w:val="%9."/>
+      <w:lvlJc w:val="right"/>
+      <w:pPr>
+        <w:ind w:left="6480" w:hanging="180"/>
+      </w:pPr>
+    </w:lvl>
+  </w:abstractNum>
+  <w:abstractNum w:abstractNumId="4">
+    <w:nsid w:val="1D1E31E8"/>
+    <w:multiLevelType w:val="hybridMultilevel"/>
+    <w:tmpl w:val="5B66AFE2"/>
+    <w:lvl w:ilvl="0" w:tplc="0409000F">
+      <w:start w:val="1"/>
+      <w:numFmt w:val="decimal"/>
+      <w:lvlText w:val="%1."/>
+      <w:lvlJc w:val="left"/>
+      <w:pPr>
+        <w:ind w:left="720" w:hanging="360"/>
+      </w:pPr>
+      <w:rPr>
+        <w:rFonts w:hint="default"/>
+      </w:rPr>
+    </w:lvl>
+    <w:lvl w:ilvl="1" w:tplc="04090019">
+      <w:start w:val="1"/>
+      <w:numFmt w:val="lowerLetter"/>
+      <w:lvlText w:val="%2."/>
+      <w:lvlJc w:val="left"/>
+      <w:pPr>
+        <w:ind w:left="1440" w:hanging="360"/>
+      </w:pPr>
+    </w:lvl>
+    <w:lvl w:ilvl="2" w:tplc="0409001B" w:tentative="1">
+      <w:start w:val="1"/>
+      <w:numFmt w:val="lowerRoman"/>
+      <w:lvlText w:val="%3."/>
+      <w:lvlJc w:val="right"/>
+      <w:pPr>
+        <w:ind w:left="2160" w:hanging="180"/>
+      </w:pPr>
+    </w:lvl>
+    <w:lvl w:ilvl="3" w:tplc="0409000F" w:tentative="1">
+      <w:start w:val="1"/>
+      <w:numFmt w:val="decimal"/>
+      <w:lvlText w:val="%4."/>
+      <w:lvlJc w:val="left"/>
+      <w:pPr>
+        <w:ind w:left="2880" w:hanging="360"/>
+      </w:pPr>
+    </w:lvl>
+    <w:lvl w:ilvl="4" w:tplc="04090019" w:tentative="1">
+      <w:start w:val="1"/>
+      <w:numFmt w:val="lowerLetter"/>
+      <w:lvlText w:val="%5."/>
+      <w:lvlJc w:val="left"/>
+      <w:pPr>
+        <w:ind w:left="3600" w:hanging="360"/>
+      </w:pPr>
+    </w:lvl>
+    <w:lvl w:ilvl="5" w:tplc="0409001B" w:tentative="1">
+      <w:start w:val="1"/>
+      <w:numFmt w:val="lowerRoman"/>
+      <w:lvlText w:val="%6."/>
+      <w:lvlJc w:val="right"/>
+      <w:pPr>
+        <w:ind w:left="4320" w:hanging="180"/>
+      </w:pPr>
+    </w:lvl>
+    <w:lvl w:ilvl="6" w:tplc="0409000F" w:tentative="1">
+      <w:start w:val="1"/>
+      <w:numFmt w:val="decimal"/>
+      <w:lvlText w:val="%7."/>
+      <w:lvlJc w:val="left"/>
+      <w:pPr>
+        <w:ind w:left="5040" w:hanging="360"/>
+      </w:pPr>
+    </w:lvl>
+    <w:lvl w:ilvl="7" w:tplc="04090019" w:tentative="1">
+      <w:start w:val="1"/>
+      <w:numFmt w:val="lowerLetter"/>
+      <w:lvlText w:val="%8."/>
+      <w:lvlJc w:val="left"/>
+      <w:pPr>
+        <w:ind w:left="5760" w:hanging="360"/>
+      </w:pPr>
+    </w:lvl>
+    <w:lvl w:ilvl="8" w:tplc="0409001B" w:tentative="1">
+      <w:start w:val="1"/>
+      <w:numFmt w:val="lowerRoman"/>
+      <w:lvlText w:val="%9."/>
+      <w:lvlJc w:val="right"/>
+      <w:pPr>
+        <w:ind w:left="6480" w:hanging="180"/>
+      </w:pPr>
+    </w:lvl>
+  </w:abstractNum>
+  <w:abstractNum w:abstractNumId="5">
+    <w:nsid w:val="20E073EF"/>
+    <w:multiLevelType w:val="hybridMultilevel"/>
+    <w:tmpl w:val="3F669D82"/>
+    <w:lvl w:ilvl="0" w:tplc="0409000F">
+      <w:start w:val="1"/>
+      <w:numFmt w:val="decimal"/>
+      <w:lvlText w:val="%1."/>
+      <w:lvlJc w:val="left"/>
+      <w:pPr>
+        <w:ind w:left="720" w:hanging="360"/>
+      </w:pPr>
+      <w:rPr>
+        <w:rFonts w:hint="default"/>
+      </w:rPr>
+    </w:lvl>
+    <w:lvl w:ilvl="1" w:tplc="04090019" w:tentative="1">
+      <w:start w:val="1"/>
+      <w:numFmt w:val="lowerLetter"/>
+      <w:lvlText w:val="%2."/>
+      <w:lvlJc w:val="left"/>
+      <w:pPr>
+        <w:ind w:left="1440" w:hanging="360"/>
+      </w:pPr>
+    </w:lvl>
+    <w:lvl w:ilvl="2" w:tplc="0409001B" w:tentative="1">
+      <w:start w:val="1"/>
+      <w:numFmt w:val="lowerRoman"/>
+      <w:lvlText w:val="%3."/>
+      <w:lvlJc w:val="right"/>
+      <w:pPr>
+        <w:ind w:left="2160" w:hanging="180"/>
+      </w:pPr>
+    </w:lvl>
+    <w:lvl w:ilvl="3" w:tplc="0409000F" w:tentative="1">
+      <w:start w:val="1"/>
+      <w:numFmt w:val="decimal"/>
+      <w:lvlText w:val="%4."/>
+      <w:lvlJc w:val="left"/>
+      <w:pPr>
+        <w:ind w:left="2880" w:hanging="360"/>
+      </w:pPr>
+    </w:lvl>
+    <w:lvl w:ilvl="4" w:tplc="04090019" w:tentative="1">
+      <w:start w:val="1"/>
+      <w:numFmt w:val="lowerLetter"/>
+      <w:lvlText w:val="%5."/>
+      <w:lvlJc w:val="left"/>
+      <w:pPr>
+        <w:ind w:left="3600" w:hanging="360"/>
+      </w:pPr>
+    </w:lvl>
+    <w:lvl w:ilvl="5" w:tplc="0409001B" w:tentative="1">
+      <w:start w:val="1"/>
+      <w:numFmt w:val="lowerRoman"/>
+      <w:lvlText w:val="%6."/>
+      <w:lvlJc w:val="right"/>
+      <w:pPr>
+        <w:ind w:left="4320" w:hanging="180"/>
+      </w:pPr>
+    </w:lvl>
+    <w:lvl w:ilvl="6" w:tplc="0409000F" w:tentative="1">
+      <w:start w:val="1"/>
+      <w:numFmt w:val="decimal"/>
+      <w:lvlText w:val="%7."/>
+      <w:lvlJc w:val="left"/>
+      <w:pPr>
+        <w:ind w:left="5040" w:hanging="360"/>
+      </w:pPr>
+    </w:lvl>
+    <w:lvl w:ilvl="7" w:tplc="04090019" w:tentative="1">
+      <w:start w:val="1"/>
+      <w:numFmt w:val="lowerLetter"/>
+      <w:lvlText w:val="%8."/>
+      <w:lvlJc w:val="left"/>
+      <w:pPr>
+        <w:ind w:left="5760" w:hanging="360"/>
+      </w:pPr>
+    </w:lvl>
+    <w:lvl w:ilvl="8" w:tplc="0409001B" w:tentative="1">
+      <w:start w:val="1"/>
+      <w:numFmt w:val="lowerRoman"/>
+      <w:lvlText w:val="%9."/>
+      <w:lvlJc w:val="right"/>
+      <w:pPr>
+        <w:ind w:left="6480" w:hanging="180"/>
+      </w:pPr>
+    </w:lvl>
+  </w:abstractNum>
+  <w:abstractNum w:abstractNumId="6">
     <w:nsid w:val="303B0F3F"/>
     <w:multiLevelType w:val="hybridMultilevel"/>
     <w:tmpl w:val="F1D05178"/>
@@ -489,7 +2616,7 @@
         <w:rFonts w:hint="default"/>
       </w:rPr>
     </w:lvl>
-    <w:lvl w:ilvl="1" w:tplc="04090019" w:tentative="1">
+    <w:lvl w:ilvl="1" w:tplc="04090019">
       <w:start w:val="1"/>
       <w:numFmt w:val="lowerLetter"/>
       <w:lvlText w:val="%2."/>
@@ -562,7 +2689,334 @@
       </w:pPr>
     </w:lvl>
   </w:abstractNum>
-  <w:abstractNum w:abstractNumId="2">
+  <w:abstractNum w:abstractNumId="7">
+    <w:nsid w:val="3DBF15AF"/>
+    <w:multiLevelType w:val="hybridMultilevel"/>
+    <w:tmpl w:val="E856BEA8"/>
+    <w:lvl w:ilvl="0" w:tplc="0409000F">
+      <w:start w:val="1"/>
+      <w:numFmt w:val="decimal"/>
+      <w:lvlText w:val="%1."/>
+      <w:lvlJc w:val="left"/>
+      <w:pPr>
+        <w:ind w:left="720" w:hanging="360"/>
+      </w:pPr>
+      <w:rPr>
+        <w:rFonts w:hint="default"/>
+      </w:rPr>
+    </w:lvl>
+    <w:lvl w:ilvl="1" w:tplc="04090019">
+      <w:start w:val="1"/>
+      <w:numFmt w:val="lowerLetter"/>
+      <w:lvlText w:val="%2."/>
+      <w:lvlJc w:val="left"/>
+      <w:pPr>
+        <w:ind w:left="1440" w:hanging="360"/>
+      </w:pPr>
+    </w:lvl>
+    <w:lvl w:ilvl="2" w:tplc="0409001B" w:tentative="1">
+      <w:start w:val="1"/>
+      <w:numFmt w:val="lowerRoman"/>
+      <w:lvlText w:val="%3."/>
+      <w:lvlJc w:val="right"/>
+      <w:pPr>
+        <w:ind w:left="2160" w:hanging="180"/>
+      </w:pPr>
+    </w:lvl>
+    <w:lvl w:ilvl="3" w:tplc="0409000F" w:tentative="1">
+      <w:start w:val="1"/>
+      <w:numFmt w:val="decimal"/>
+      <w:lvlText w:val="%4."/>
+      <w:lvlJc w:val="left"/>
+      <w:pPr>
+        <w:ind w:left="2880" w:hanging="360"/>
+      </w:pPr>
+    </w:lvl>
+    <w:lvl w:ilvl="4" w:tplc="04090019" w:tentative="1">
+      <w:start w:val="1"/>
+      <w:numFmt w:val="lowerLetter"/>
+      <w:lvlText w:val="%5."/>
+      <w:lvlJc w:val="left"/>
+      <w:pPr>
+        <w:ind w:left="3600" w:hanging="360"/>
+      </w:pPr>
+    </w:lvl>
+    <w:lvl w:ilvl="5" w:tplc="0409001B" w:tentative="1">
+      <w:start w:val="1"/>
+      <w:numFmt w:val="lowerRoman"/>
+      <w:lvlText w:val="%6."/>
+      <w:lvlJc w:val="right"/>
+      <w:pPr>
+        <w:ind w:left="4320" w:hanging="180"/>
+      </w:pPr>
+    </w:lvl>
+    <w:lvl w:ilvl="6" w:tplc="0409000F" w:tentative="1">
+      <w:start w:val="1"/>
+      <w:numFmt w:val="decimal"/>
+      <w:lvlText w:val="%7."/>
+      <w:lvlJc w:val="left"/>
+      <w:pPr>
+        <w:ind w:left="5040" w:hanging="360"/>
+      </w:pPr>
+    </w:lvl>
+    <w:lvl w:ilvl="7" w:tplc="04090019" w:tentative="1">
+      <w:start w:val="1"/>
+      <w:numFmt w:val="lowerLetter"/>
+      <w:lvlText w:val="%8."/>
+      <w:lvlJc w:val="left"/>
+      <w:pPr>
+        <w:ind w:left="5760" w:hanging="360"/>
+      </w:pPr>
+    </w:lvl>
+    <w:lvl w:ilvl="8" w:tplc="0409001B" w:tentative="1">
+      <w:start w:val="1"/>
+      <w:numFmt w:val="lowerRoman"/>
+      <w:lvlText w:val="%9."/>
+      <w:lvlJc w:val="right"/>
+      <w:pPr>
+        <w:ind w:left="6480" w:hanging="180"/>
+      </w:pPr>
+    </w:lvl>
+  </w:abstractNum>
+  <w:abstractNum w:abstractNumId="8">
+    <w:nsid w:val="3F7535B9"/>
+    <w:multiLevelType w:val="multilevel"/>
+    <w:tmpl w:val="5E1A92C8"/>
+    <w:lvl w:ilvl="0">
+      <w:start w:val="1"/>
+      <w:numFmt w:val="bullet"/>
+      <w:lvlText w:val=""/>
+      <w:lvlJc w:val="left"/>
+      <w:pPr>
+        <w:tabs>
+          <w:tab w:val="num" w:pos="720"/>
+        </w:tabs>
+        <w:ind w:left="720" w:hanging="360"/>
+      </w:pPr>
+      <w:rPr>
+        <w:rFonts w:ascii="Symbol" w:hAnsi="Symbol" w:hint="default"/>
+        <w:sz w:val="20"/>
+      </w:rPr>
+    </w:lvl>
+    <w:lvl w:ilvl="1" w:tentative="1">
+      <w:start w:val="1"/>
+      <w:numFmt w:val="bullet"/>
+      <w:lvlText w:val="o"/>
+      <w:lvlJc w:val="left"/>
+      <w:pPr>
+        <w:tabs>
+          <w:tab w:val="num" w:pos="1440"/>
+        </w:tabs>
+        <w:ind w:left="1440" w:hanging="360"/>
+      </w:pPr>
+      <w:rPr>
+        <w:rFonts w:ascii="Courier New" w:hAnsi="Courier New" w:hint="default"/>
+        <w:sz w:val="20"/>
+      </w:rPr>
+    </w:lvl>
+    <w:lvl w:ilvl="2" w:tentative="1">
+      <w:start w:val="1"/>
+      <w:numFmt w:val="bullet"/>
+      <w:lvlText w:val=""/>
+      <w:lvlJc w:val="left"/>
+      <w:pPr>
+        <w:tabs>
+          <w:tab w:val="num" w:pos="2160"/>
+        </w:tabs>
+        <w:ind w:left="2160" w:hanging="360"/>
+      </w:pPr>
+      <w:rPr>
+        <w:rFonts w:ascii="Wingdings" w:hAnsi="Wingdings" w:hint="default"/>
+        <w:sz w:val="20"/>
+      </w:rPr>
+    </w:lvl>
+    <w:lvl w:ilvl="3" w:tentative="1">
+      <w:start w:val="1"/>
+      <w:numFmt w:val="bullet"/>
+      <w:lvlText w:val=""/>
+      <w:lvlJc w:val="left"/>
+      <w:pPr>
+        <w:tabs>
+          <w:tab w:val="num" w:pos="2880"/>
+        </w:tabs>
+        <w:ind w:left="2880" w:hanging="360"/>
+      </w:pPr>
+      <w:rPr>
+        <w:rFonts w:ascii="Wingdings" w:hAnsi="Wingdings" w:hint="default"/>
+        <w:sz w:val="20"/>
+      </w:rPr>
+    </w:lvl>
+    <w:lvl w:ilvl="4" w:tentative="1">
+      <w:start w:val="1"/>
+      <w:numFmt w:val="bullet"/>
+      <w:lvlText w:val=""/>
+      <w:lvlJc w:val="left"/>
+      <w:pPr>
+        <w:tabs>
+          <w:tab w:val="num" w:pos="3600"/>
+        </w:tabs>
+        <w:ind w:left="3600" w:hanging="360"/>
+      </w:pPr>
+      <w:rPr>
+        <w:rFonts w:ascii="Wingdings" w:hAnsi="Wingdings" w:hint="default"/>
+        <w:sz w:val="20"/>
+      </w:rPr>
+    </w:lvl>
+    <w:lvl w:ilvl="5" w:tentative="1">
+      <w:start w:val="1"/>
+      <w:numFmt w:val="bullet"/>
+      <w:lvlText w:val=""/>
+      <w:lvlJc w:val="left"/>
+      <w:pPr>
+        <w:tabs>
+          <w:tab w:val="num" w:pos="4320"/>
+        </w:tabs>
+        <w:ind w:left="4320" w:hanging="360"/>
+      </w:pPr>
+      <w:rPr>
+        <w:rFonts w:ascii="Wingdings" w:hAnsi="Wingdings" w:hint="default"/>
+        <w:sz w:val="20"/>
+      </w:rPr>
+    </w:lvl>
+    <w:lvl w:ilvl="6" w:tentative="1">
+      <w:start w:val="1"/>
+      <w:numFmt w:val="bullet"/>
+      <w:lvlText w:val=""/>
+      <w:lvlJc w:val="left"/>
+      <w:pPr>
+        <w:tabs>
+          <w:tab w:val="num" w:pos="5040"/>
+        </w:tabs>
+        <w:ind w:left="5040" w:hanging="360"/>
+      </w:pPr>
+      <w:rPr>
+        <w:rFonts w:ascii="Wingdings" w:hAnsi="Wingdings" w:hint="default"/>
+        <w:sz w:val="20"/>
+      </w:rPr>
+    </w:lvl>
+    <w:lvl w:ilvl="7" w:tentative="1">
+      <w:start w:val="1"/>
+      <w:numFmt w:val="bullet"/>
+      <w:lvlText w:val=""/>
+      <w:lvlJc w:val="left"/>
+      <w:pPr>
+        <w:tabs>
+          <w:tab w:val="num" w:pos="5760"/>
+        </w:tabs>
+        <w:ind w:left="5760" w:hanging="360"/>
+      </w:pPr>
+      <w:rPr>
+        <w:rFonts w:ascii="Wingdings" w:hAnsi="Wingdings" w:hint="default"/>
+        <w:sz w:val="20"/>
+      </w:rPr>
+    </w:lvl>
+    <w:lvl w:ilvl="8" w:tentative="1">
+      <w:start w:val="1"/>
+      <w:numFmt w:val="bullet"/>
+      <w:lvlText w:val=""/>
+      <w:lvlJc w:val="left"/>
+      <w:pPr>
+        <w:tabs>
+          <w:tab w:val="num" w:pos="6480"/>
+        </w:tabs>
+        <w:ind w:left="6480" w:hanging="360"/>
+      </w:pPr>
+      <w:rPr>
+        <w:rFonts w:ascii="Wingdings" w:hAnsi="Wingdings" w:hint="default"/>
+        <w:sz w:val="20"/>
+      </w:rPr>
+    </w:lvl>
+  </w:abstractNum>
+  <w:abstractNum w:abstractNumId="9">
+    <w:nsid w:val="52CA6936"/>
+    <w:multiLevelType w:val="hybridMultilevel"/>
+    <w:tmpl w:val="2B5268E6"/>
+    <w:lvl w:ilvl="0" w:tplc="0409000F">
+      <w:start w:val="1"/>
+      <w:numFmt w:val="decimal"/>
+      <w:lvlText w:val="%1."/>
+      <w:lvlJc w:val="left"/>
+      <w:pPr>
+        <w:ind w:left="720" w:hanging="360"/>
+      </w:pPr>
+      <w:rPr>
+        <w:rFonts w:hint="default"/>
+      </w:rPr>
+    </w:lvl>
+    <w:lvl w:ilvl="1" w:tplc="04090019" w:tentative="1">
+      <w:start w:val="1"/>
+      <w:numFmt w:val="lowerLetter"/>
+      <w:lvlText w:val="%2."/>
+      <w:lvlJc w:val="left"/>
+      <w:pPr>
+        <w:ind w:left="1440" w:hanging="360"/>
+      </w:pPr>
+    </w:lvl>
+    <w:lvl w:ilvl="2" w:tplc="0409001B" w:tentative="1">
+      <w:start w:val="1"/>
+      <w:numFmt w:val="lowerRoman"/>
+      <w:lvlText w:val="%3."/>
+      <w:lvlJc w:val="right"/>
+      <w:pPr>
+        <w:ind w:left="2160" w:hanging="180"/>
+      </w:pPr>
+    </w:lvl>
+    <w:lvl w:ilvl="3" w:tplc="0409000F" w:tentative="1">
+      <w:start w:val="1"/>
+      <w:numFmt w:val="decimal"/>
+      <w:lvlText w:val="%4."/>
+      <w:lvlJc w:val="left"/>
+      <w:pPr>
+        <w:ind w:left="2880" w:hanging="360"/>
+      </w:pPr>
+    </w:lvl>
+    <w:lvl w:ilvl="4" w:tplc="04090019" w:tentative="1">
+      <w:start w:val="1"/>
+      <w:numFmt w:val="lowerLetter"/>
+      <w:lvlText w:val="%5."/>
+      <w:lvlJc w:val="left"/>
+      <w:pPr>
+        <w:ind w:left="3600" w:hanging="360"/>
+      </w:pPr>
+    </w:lvl>
+    <w:lvl w:ilvl="5" w:tplc="0409001B" w:tentative="1">
+      <w:start w:val="1"/>
+      <w:numFmt w:val="lowerRoman"/>
+      <w:lvlText w:val="%6."/>
+      <w:lvlJc w:val="right"/>
+      <w:pPr>
+        <w:ind w:left="4320" w:hanging="180"/>
+      </w:pPr>
+    </w:lvl>
+    <w:lvl w:ilvl="6" w:tplc="0409000F" w:tentative="1">
+      <w:start w:val="1"/>
+      <w:numFmt w:val="decimal"/>
+      <w:lvlText w:val="%7."/>
+      <w:lvlJc w:val="left"/>
+      <w:pPr>
+        <w:ind w:left="5040" w:hanging="360"/>
+      </w:pPr>
+    </w:lvl>
+    <w:lvl w:ilvl="7" w:tplc="04090019" w:tentative="1">
+      <w:start w:val="1"/>
+      <w:numFmt w:val="lowerLetter"/>
+      <w:lvlText w:val="%8."/>
+      <w:lvlJc w:val="left"/>
+      <w:pPr>
+        <w:ind w:left="5760" w:hanging="360"/>
+      </w:pPr>
+    </w:lvl>
+    <w:lvl w:ilvl="8" w:tplc="0409001B" w:tentative="1">
+      <w:start w:val="1"/>
+      <w:numFmt w:val="lowerRoman"/>
+      <w:lvlText w:val="%9."/>
+      <w:lvlJc w:val="right"/>
+      <w:pPr>
+        <w:ind w:left="6480" w:hanging="180"/>
+      </w:pPr>
+    </w:lvl>
+  </w:abstractNum>
+  <w:abstractNum w:abstractNumId="10">
     <w:nsid w:val="7D1A2784"/>
     <w:multiLevelType w:val="hybridMultilevel"/>
     <w:tmpl w:val="80222216"/>
@@ -652,13 +3106,37 @@
     </w:lvl>
   </w:abstractNum>
   <w:num w:numId="1">
+    <w:abstractNumId w:val="2"/>
+  </w:num>
+  <w:num w:numId="2">
+    <w:abstractNumId w:val="10"/>
+  </w:num>
+  <w:num w:numId="3">
+    <w:abstractNumId w:val="6"/>
+  </w:num>
+  <w:num w:numId="4">
+    <w:abstractNumId w:val="3"/>
+  </w:num>
+  <w:num w:numId="5">
+    <w:abstractNumId w:val="1"/>
+  </w:num>
+  <w:num w:numId="6">
+    <w:abstractNumId w:val="7"/>
+  </w:num>
+  <w:num w:numId="7">
+    <w:abstractNumId w:val="8"/>
+  </w:num>
+  <w:num w:numId="8">
+    <w:abstractNumId w:val="5"/>
+  </w:num>
+  <w:num w:numId="9">
+    <w:abstractNumId w:val="4"/>
+  </w:num>
+  <w:num w:numId="10">
     <w:abstractNumId w:val="0"/>
   </w:num>
-  <w:num w:numId="2">
-    <w:abstractNumId w:val="2"/>
-  </w:num>
-  <w:num w:numId="3">
-    <w:abstractNumId w:val="1"/>
+  <w:num w:numId="11">
+    <w:abstractNumId w:val="9"/>
   </w:num>
 </w:numbering>
 </file>
@@ -1060,7 +3538,6 @@
   <w:style w:type="character" w:default="1" w:styleId="DefaultParagraphFont">
     <w:name w:val="Default Paragraph Font"/>
     <w:uiPriority w:val="1"/>
-    <w:semiHidden/>
     <w:unhideWhenUsed/>
   </w:style>
   <w:style w:type="table" w:default="1" w:styleId="TableNormal">

</xml_diff>